<commit_message>
Final "epilogue" story updated
</commit_message>
<xml_diff>
--- a/DesignDocs/GameBible.docx
+++ b/DesignDocs/GameBible.docx
@@ -57,7 +57,21 @@
         <w:rPr>
           <w:rFonts w:hint="eastAsia"/>
         </w:rPr>
-        <w:t xml:space="preserve"> text based </w:t>
+        <w:t xml:space="preserve"> </w:t>
+      </w:r>
+      <w:proofErr w:type="gramStart"/>
+      <w:r>
+        <w:rPr>
+          <w:rFonts w:hint="eastAsia"/>
+        </w:rPr>
+        <w:t>text based</w:t>
+      </w:r>
+      <w:proofErr w:type="gramEnd"/>
+      <w:r>
+        <w:rPr>
+          <w:rFonts w:hint="eastAsia"/>
+        </w:rPr>
+        <w:t xml:space="preserve"> </w:t>
       </w:r>
       <w:r>
         <w:t>adventure</w:t>
@@ -223,7 +237,21 @@
         <w:rPr>
           <w:rFonts w:hint="eastAsia"/>
         </w:rPr>
-        <w:t>s goal is to successfully ally Khivan khan and free Russian slaves within it.</w:t>
+        <w:t xml:space="preserve">s goal is to successfully ally </w:t>
+      </w:r>
+      <w:proofErr w:type="spellStart"/>
+      <w:r>
+        <w:rPr>
+          <w:rFonts w:hint="eastAsia"/>
+        </w:rPr>
+        <w:t>Khivan</w:t>
+      </w:r>
+      <w:proofErr w:type="spellEnd"/>
+      <w:r>
+        <w:rPr>
+          <w:rFonts w:hint="eastAsia"/>
+        </w:rPr>
+        <w:t xml:space="preserve"> khan and free Russian slaves within it.</w:t>
       </w:r>
     </w:p>
     <w:p>
@@ -256,12 +284,34 @@
         <w:rPr>
           <w:rFonts w:hint="eastAsia"/>
         </w:rPr>
-        <w:t>When facing untrustworthy natives, player must successfully finish dialogue checks to progress.</w:t>
-      </w:r>
-    </w:p>
-    <w:p>
-      <w:r>
-        <w:t>During the British playthrough, Russian forces are approaching Khiva. Therefore, player must reach and finish the mission beforehand.</w:t>
+        <w:t xml:space="preserve">When facing untrustworthy natives, </w:t>
+      </w:r>
+      <w:proofErr w:type="gramStart"/>
+      <w:r>
+        <w:rPr>
+          <w:rFonts w:hint="eastAsia"/>
+        </w:rPr>
+        <w:t>player</w:t>
+      </w:r>
+      <w:proofErr w:type="gramEnd"/>
+      <w:r>
+        <w:rPr>
+          <w:rFonts w:hint="eastAsia"/>
+        </w:rPr>
+        <w:t xml:space="preserve"> must successfully finish dialogue checks to progress.</w:t>
+      </w:r>
+    </w:p>
+    <w:p>
+      <w:r>
+        <w:t xml:space="preserve">During the British playthrough, Russian forces are approaching Khiva. Therefore, </w:t>
+      </w:r>
+      <w:proofErr w:type="gramStart"/>
+      <w:r>
+        <w:t>player</w:t>
+      </w:r>
+      <w:proofErr w:type="gramEnd"/>
+      <w:r>
+        <w:t xml:space="preserve"> must reach and finish the mission beforehand.</w:t>
       </w:r>
     </w:p>
     <w:p/>
@@ -368,6 +418,7 @@
     </w:p>
     <w:p/>
     <w:p>
+      <w:proofErr w:type="gramStart"/>
       <w:r>
         <w:rPr>
           <w:rFonts w:hint="eastAsia"/>
@@ -381,23 +432,74 @@
         <w:rPr>
           <w:rFonts w:hint="eastAsia"/>
         </w:rPr>
-        <w:t xml:space="preserve"> : Prince Alexander Bekovich getting captured by Khivans. (pg. 17)</w:t>
-      </w:r>
-    </w:p>
-    <w:p>
-      <w:r>
-        <w:rPr>
-          <w:rFonts w:hint="eastAsia"/>
-          <w:b/>
-          <w:bCs/>
-        </w:rPr>
-        <w:t>Main Story</w:t>
-      </w:r>
-      <w:r>
-        <w:rPr>
-          <w:rFonts w:hint="eastAsia"/>
-        </w:rPr>
-        <w:t xml:space="preserve"> : Captain Abbott</w:t>
+        <w:t xml:space="preserve"> :</w:t>
+      </w:r>
+      <w:proofErr w:type="gramEnd"/>
+      <w:r>
+        <w:rPr>
+          <w:rFonts w:hint="eastAsia"/>
+        </w:rPr>
+        <w:t xml:space="preserve"> Prince Alexander </w:t>
+      </w:r>
+      <w:proofErr w:type="spellStart"/>
+      <w:r>
+        <w:rPr>
+          <w:rFonts w:hint="eastAsia"/>
+        </w:rPr>
+        <w:t>Bekovich</w:t>
+      </w:r>
+      <w:proofErr w:type="spellEnd"/>
+      <w:r>
+        <w:rPr>
+          <w:rFonts w:hint="eastAsia"/>
+        </w:rPr>
+        <w:t xml:space="preserve"> getting captured by </w:t>
+      </w:r>
+      <w:proofErr w:type="spellStart"/>
+      <w:r>
+        <w:rPr>
+          <w:rFonts w:hint="eastAsia"/>
+        </w:rPr>
+        <w:t>Khivans</w:t>
+      </w:r>
+      <w:proofErr w:type="spellEnd"/>
+      <w:r>
+        <w:rPr>
+          <w:rFonts w:hint="eastAsia"/>
+        </w:rPr>
+        <w:t>. (pg. 17)</w:t>
+      </w:r>
+    </w:p>
+    <w:p>
+      <w:r>
+        <w:rPr>
+          <w:rFonts w:hint="eastAsia"/>
+          <w:b/>
+          <w:bCs/>
+        </w:rPr>
+        <w:t xml:space="preserve">Main </w:t>
+      </w:r>
+      <w:proofErr w:type="gramStart"/>
+      <w:r>
+        <w:rPr>
+          <w:rFonts w:hint="eastAsia"/>
+          <w:b/>
+          <w:bCs/>
+        </w:rPr>
+        <w:t>Story</w:t>
+      </w:r>
+      <w:r>
+        <w:rPr>
+          <w:rFonts w:hint="eastAsia"/>
+        </w:rPr>
+        <w:t xml:space="preserve"> :</w:t>
+      </w:r>
+      <w:proofErr w:type="gramEnd"/>
+      <w:r>
+        <w:rPr>
+          <w:rFonts w:hint="eastAsia"/>
+        </w:rPr>
+        <w:t xml:space="preserve"> Captain Abbott</w:t>
       </w:r>
       <w:r>
         <w:t>’</w:t>
@@ -410,6 +512,7 @@
       </w:r>
     </w:p>
     <w:p>
+      <w:proofErr w:type="gramStart"/>
       <w:r>
         <w:rPr>
           <w:rFonts w:hint="eastAsia"/>
@@ -422,7 +525,14 @@
         <w:rPr>
           <w:rFonts w:hint="eastAsia"/>
         </w:rPr>
-        <w:t xml:space="preserve"> : Captain Abbott travelling to Moscow to meet Tsar Nicholas. (pg. 226)</w:t>
+        <w:t xml:space="preserve"> :</w:t>
+      </w:r>
+      <w:proofErr w:type="gramEnd"/>
+      <w:r>
+        <w:rPr>
+          <w:rFonts w:hint="eastAsia"/>
+        </w:rPr>
+        <w:t xml:space="preserve"> Captain Abbott travelling to Moscow to meet Tsar Nicholas. (pg. 226)</w:t>
       </w:r>
     </w:p>
     <w:p>
@@ -554,6 +664,7 @@
           <w:numId w:val="3"/>
         </w:numPr>
         <w:rPr>
+          <w:rFonts w:hint="eastAsia"/>
           <w:b/>
           <w:bCs/>
         </w:rPr>
@@ -581,7 +692,59 @@
         <w:rPr>
           <w:rFonts w:hint="eastAsia"/>
         </w:rPr>
-        <w:t>Food</w:t>
+        <w:t>Money</w:t>
+      </w:r>
+    </w:p>
+    <w:p>
+      <w:pPr>
+        <w:rPr>
+          <w:b/>
+          <w:bCs/>
+        </w:rPr>
+      </w:pPr>
+    </w:p>
+    <w:p>
+      <w:pPr>
+        <w:rPr>
+          <w:b/>
+          <w:bCs/>
+        </w:rPr>
+      </w:pPr>
+      <w:r>
+        <w:rPr>
+          <w:rFonts w:hint="eastAsia"/>
+          <w:b/>
+          <w:bCs/>
+        </w:rPr>
+        <w:t>Traveling</w:t>
+      </w:r>
+    </w:p>
+    <w:p>
+      <w:r>
+        <w:t>T</w:t>
+      </w:r>
+      <w:r>
+        <w:rPr>
+          <w:rFonts w:hint="eastAsia"/>
+        </w:rPr>
+        <w:t>he travelling mechanic will take strong reference from Faster T</w:t>
+      </w:r>
+      <w:r>
+        <w:t>h</w:t>
+      </w:r>
+      <w:r>
+        <w:rPr>
+          <w:rFonts w:hint="eastAsia"/>
+        </w:rPr>
+        <w:t>an Light.</w:t>
+      </w:r>
+    </w:p>
+    <w:p>
+      <w:r>
+        <w:rPr>
+          <w:rFonts w:hint="eastAsia"/>
+        </w:rPr>
+        <w:t>Based on the resources at hand, the player can plot a route he wants to take.</w:t>
       </w:r>
     </w:p>
     <w:p>
@@ -597,77 +760,6 @@
         </w:rPr>
       </w:pPr>
       <w:r>
-        <w:rPr>
-          <w:rFonts w:hint="eastAsia"/>
-        </w:rPr>
-        <w:t>Money</w:t>
-      </w:r>
-    </w:p>
-    <w:p>
-      <w:pPr>
-        <w:rPr>
-          <w:b/>
-          <w:bCs/>
-        </w:rPr>
-      </w:pPr>
-    </w:p>
-    <w:p>
-      <w:pPr>
-        <w:rPr>
-          <w:b/>
-          <w:bCs/>
-        </w:rPr>
-      </w:pPr>
-      <w:r>
-        <w:rPr>
-          <w:rFonts w:hint="eastAsia"/>
-          <w:b/>
-          <w:bCs/>
-        </w:rPr>
-        <w:t>Traveling</w:t>
-      </w:r>
-    </w:p>
-    <w:p>
-      <w:r>
-        <w:t>T</w:t>
-      </w:r>
-      <w:r>
-        <w:rPr>
-          <w:rFonts w:hint="eastAsia"/>
-        </w:rPr>
-        <w:t>he travelling mechanic will take strong reference from Faster T</w:t>
-      </w:r>
-      <w:r>
-        <w:t>h</w:t>
-      </w:r>
-      <w:r>
-        <w:rPr>
-          <w:rFonts w:hint="eastAsia"/>
-        </w:rPr>
-        <w:t>an Light.</w:t>
-      </w:r>
-    </w:p>
-    <w:p>
-      <w:r>
-        <w:rPr>
-          <w:rFonts w:hint="eastAsia"/>
-        </w:rPr>
-        <w:t>Based on the resources at hand, the player can plot a route he wants to take.</w:t>
-      </w:r>
-    </w:p>
-    <w:p>
-      <w:pPr>
-        <w:pStyle w:val="ListParagraph"/>
-        <w:numPr>
-          <w:ilvl w:val="0"/>
-          <w:numId w:val="3"/>
-        </w:numPr>
-        <w:rPr>
-          <w:b/>
-          <w:bCs/>
-        </w:rPr>
-      </w:pPr>
-      <w:r>
         <w:t>Country</w:t>
       </w:r>
       <w:r>
@@ -689,11 +781,19 @@
           <w:bCs/>
         </w:rPr>
       </w:pPr>
-      <w:r>
-        <w:rPr>
-          <w:rFonts w:hint="eastAsia"/>
-        </w:rPr>
-        <w:t xml:space="preserve">Player can only move between </w:t>
+      <w:proofErr w:type="gramStart"/>
+      <w:r>
+        <w:rPr>
+          <w:rFonts w:hint="eastAsia"/>
+        </w:rPr>
+        <w:t>Player</w:t>
+      </w:r>
+      <w:proofErr w:type="gramEnd"/>
+      <w:r>
+        <w:rPr>
+          <w:rFonts w:hint="eastAsia"/>
+        </w:rPr>
+        <w:t xml:space="preserve"> can only move between </w:t>
       </w:r>
       <w:r>
         <w:t>countries</w:t>
@@ -717,11 +817,19 @@
           <w:bCs/>
         </w:rPr>
       </w:pPr>
-      <w:r>
-        <w:rPr>
-          <w:rFonts w:hint="eastAsia"/>
-        </w:rPr>
-        <w:t xml:space="preserve">Player can only move to adjacent </w:t>
+      <w:proofErr w:type="gramStart"/>
+      <w:r>
+        <w:rPr>
+          <w:rFonts w:hint="eastAsia"/>
+        </w:rPr>
+        <w:t>Player</w:t>
+      </w:r>
+      <w:proofErr w:type="gramEnd"/>
+      <w:r>
+        <w:rPr>
+          <w:rFonts w:hint="eastAsia"/>
+        </w:rPr>
+        <w:t xml:space="preserve"> can only move to adjacent </w:t>
       </w:r>
       <w:r>
         <w:t>countries</w:t>
@@ -835,11 +943,19 @@
           <w:numId w:val="3"/>
         </w:numPr>
       </w:pPr>
-      <w:r>
-        <w:rPr>
-          <w:rFonts w:hint="eastAsia"/>
-        </w:rPr>
-        <w:t>Player can only move between cities.</w:t>
+      <w:proofErr w:type="gramStart"/>
+      <w:r>
+        <w:rPr>
+          <w:rFonts w:hint="eastAsia"/>
+        </w:rPr>
+        <w:t>Player</w:t>
+      </w:r>
+      <w:proofErr w:type="gramEnd"/>
+      <w:r>
+        <w:rPr>
+          <w:rFonts w:hint="eastAsia"/>
+        </w:rPr>
+        <w:t xml:space="preserve"> can only move between cities.</w:t>
       </w:r>
     </w:p>
     <w:p>
@@ -965,15 +1081,37 @@
         <w:rPr>
           <w:rFonts w:hint="eastAsia"/>
         </w:rPr>
-        <w:t>The art style will take strong reference from Frostpunk.</w:t>
-      </w:r>
-    </w:p>
-    <w:p>
-      <w:r>
-        <w:rPr>
-          <w:rFonts w:hint="eastAsia"/>
-        </w:rPr>
-        <w:t xml:space="preserve">Intend to use Leonardo AI to produce this kind of </w:t>
+        <w:t xml:space="preserve">The art style will take strong reference from </w:t>
+      </w:r>
+      <w:proofErr w:type="spellStart"/>
+      <w:r>
+        <w:rPr>
+          <w:rFonts w:hint="eastAsia"/>
+        </w:rPr>
+        <w:t>Frostpunk</w:t>
+      </w:r>
+      <w:proofErr w:type="spellEnd"/>
+      <w:r>
+        <w:rPr>
+          <w:rFonts w:hint="eastAsia"/>
+        </w:rPr>
+        <w:t>.</w:t>
+      </w:r>
+    </w:p>
+    <w:p>
+      <w:proofErr w:type="gramStart"/>
+      <w:r>
+        <w:rPr>
+          <w:rFonts w:hint="eastAsia"/>
+        </w:rPr>
+        <w:t>Intend</w:t>
+      </w:r>
+      <w:proofErr w:type="gramEnd"/>
+      <w:r>
+        <w:rPr>
+          <w:rFonts w:hint="eastAsia"/>
+        </w:rPr>
+        <w:t xml:space="preserve"> to use Leonardo AI to produce this kind of </w:t>
       </w:r>
       <w:r>
         <w:t>artwork</w:t>

</xml_diff>